<commit_message>
Sprint 3 - Chatbot Interface completion
</commit_message>
<xml_diff>
--- a/Docs/ScaffoldUserManual.docx
+++ b/Docs/ScaffoldUserManual.docx
@@ -27,7 +27,7 @@
         <w:rPr>
           <w:noProof/>
         </w:rPr>
-        <w:t>Saturday, November 28, 2020</w:t>
+        <w:t>Monday, November 30, 2020</w:t>
       </w:r>
       <w:r>
         <w:fldChar w:fldCharType="end"/>
@@ -46,7 +46,7 @@
       <w:r>
         <w:t xml:space="preserve">You can contribute to this document and its contents by submitting an issue on the GitHub project site at </w:t>
       </w:r>
-      <w:hyperlink r:id="rId4" w:history="1">
+      <w:hyperlink r:id="rId5" w:history="1">
         <w:r>
           <w:rPr>
             <w:rStyle w:val="Hyperlink"/>
@@ -60,7 +60,7 @@
       <w:r>
         <w:t xml:space="preserve">submitting a pull request of this document with your requested changes already completed. If you intend to create a pull request, please refer to the CONTRIBUTING document at </w:t>
       </w:r>
-      <w:hyperlink r:id="rId5" w:history="1">
+      <w:hyperlink r:id="rId6" w:history="1">
         <w:r>
           <w:rPr>
             <w:rStyle w:val="Hyperlink"/>
@@ -99,6 +99,474 @@
     <w:p>
       <w:r>
         <w:t>With all of that aside, please remember that Scaffold is still just infant software, and will be for some time.</w:t>
+      </w:r>
+    </w:p>
+    <w:p/>
+    <w:p>
+      <w:pPr>
+        <w:pStyle w:val="Heading2"/>
+      </w:pPr>
+      <w:r>
+        <w:t>Getting Started</w:t>
+      </w:r>
+    </w:p>
+    <w:p>
+      <w:r>
+        <w:t>Scaffold currently has three main sections, Decision Tree, Slide Editor, and HTML viewer.</w:t>
+      </w:r>
+    </w:p>
+    <w:p/>
+    <w:p>
+      <w:pPr>
+        <w:pStyle w:val="Heading3"/>
+      </w:pPr>
+      <w:r>
+        <w:t>Decision Tree</w:t>
+      </w:r>
+    </w:p>
+    <w:p>
+      <w:r>
+        <w:t>In the current version, the most developed component is the Decision Tree, a node-based flow editor particularly well suited for the following activities.</w:t>
+      </w:r>
+    </w:p>
+    <w:p>
+      <w:pPr>
+        <w:pStyle w:val="ListParagraph"/>
+        <w:numPr>
+          <w:ilvl w:val="0"/>
+          <w:numId w:val="1"/>
+        </w:numPr>
+      </w:pPr>
+      <w:r>
+        <w:t>Chatbot interaction.</w:t>
+      </w:r>
+    </w:p>
+    <w:p>
+      <w:pPr>
+        <w:pStyle w:val="ListParagraph"/>
+        <w:numPr>
+          <w:ilvl w:val="0"/>
+          <w:numId w:val="1"/>
+        </w:numPr>
+      </w:pPr>
+      <w:r>
+        <w:t>Conversational micro-lesson.</w:t>
+      </w:r>
+    </w:p>
+    <w:p>
+      <w:pPr>
+        <w:pStyle w:val="ListParagraph"/>
+        <w:numPr>
+          <w:ilvl w:val="0"/>
+          <w:numId w:val="1"/>
+        </w:numPr>
+      </w:pPr>
+      <w:r>
+        <w:t>Non-linear interaction.</w:t>
+      </w:r>
+    </w:p>
+    <w:p>
+      <w:pPr>
+        <w:pStyle w:val="ListParagraph"/>
+        <w:numPr>
+          <w:ilvl w:val="0"/>
+          <w:numId w:val="1"/>
+        </w:numPr>
+      </w:pPr>
+      <w:r>
+        <w:t>Scenario-based training.</w:t>
+      </w:r>
+    </w:p>
+    <w:p>
+      <w:pPr>
+        <w:pStyle w:val="ListParagraph"/>
+        <w:numPr>
+          <w:ilvl w:val="0"/>
+          <w:numId w:val="1"/>
+        </w:numPr>
+      </w:pPr>
+      <w:r>
+        <w:t>Story-based training.</w:t>
+      </w:r>
+    </w:p>
+    <w:p/>
+    <w:p>
+      <w:pPr>
+        <w:pStyle w:val="Heading4"/>
+      </w:pPr>
+      <w:r>
+        <w:t>Decision Tree Terms</w:t>
+      </w:r>
+    </w:p>
+    <w:p>
+      <w:r>
+        <w:t>Following are the terms used in the decision tree editor.</w:t>
+      </w:r>
+    </w:p>
+    <w:p>
+      <w:pPr>
+        <w:pStyle w:val="ListParagraph"/>
+        <w:numPr>
+          <w:ilvl w:val="0"/>
+          <w:numId w:val="4"/>
+        </w:numPr>
+      </w:pPr>
+      <w:r>
+        <w:rPr>
+          <w:b/>
+          <w:bCs/>
+        </w:rPr>
+        <w:t>Node</w:t>
+      </w:r>
+      <w:r>
+        <w:t xml:space="preserve">. The full object with its connections, attached media, and all other </w:t>
+      </w:r>
+      <w:r>
+        <w:t>attributes.</w:t>
+      </w:r>
+    </w:p>
+    <w:p>
+      <w:pPr>
+        <w:pStyle w:val="ListParagraph"/>
+        <w:numPr>
+          <w:ilvl w:val="0"/>
+          <w:numId w:val="4"/>
+        </w:numPr>
+      </w:pPr>
+      <w:r>
+        <w:rPr>
+          <w:b/>
+          <w:bCs/>
+        </w:rPr>
+        <w:t>Socket</w:t>
+      </w:r>
+      <w:r>
+        <w:t>. Any inbound or outbound connector on the node.</w:t>
+      </w:r>
+    </w:p>
+    <w:p>
+      <w:pPr>
+        <w:pStyle w:val="ListParagraph"/>
+        <w:numPr>
+          <w:ilvl w:val="0"/>
+          <w:numId w:val="4"/>
+        </w:numPr>
+      </w:pPr>
+      <w:r>
+        <w:rPr>
+          <w:b/>
+          <w:bCs/>
+        </w:rPr>
+        <w:t>Question</w:t>
+      </w:r>
+      <w:r>
+        <w:t>. The main text of the node.</w:t>
+      </w:r>
+    </w:p>
+    <w:p>
+      <w:pPr>
+        <w:pStyle w:val="ListParagraph"/>
+        <w:numPr>
+          <w:ilvl w:val="0"/>
+          <w:numId w:val="4"/>
+        </w:numPr>
+      </w:pPr>
+      <w:r>
+        <w:rPr>
+          <w:b/>
+          <w:bCs/>
+        </w:rPr>
+        <w:t>Answer</w:t>
+      </w:r>
+      <w:r>
+        <w:t>. Also known as an outbound or output socket, the answer is a choice you make available to the learner on the sockets list in response to the question text.</w:t>
+      </w:r>
+    </w:p>
+    <w:p>
+      <w:pPr>
+        <w:pStyle w:val="ListParagraph"/>
+        <w:numPr>
+          <w:ilvl w:val="0"/>
+          <w:numId w:val="4"/>
+        </w:numPr>
+      </w:pPr>
+      <w:r>
+        <w:rPr>
+          <w:b/>
+          <w:bCs/>
+        </w:rPr>
+        <w:t>Response</w:t>
+      </w:r>
+      <w:r>
+        <w:t>. Also known as an inbound or input socket, the response is directly connected to one of the previous answers that have been selected. The response has its own media assignments.</w:t>
+      </w:r>
+    </w:p>
+    <w:p/>
+    <w:p>
+      <w:pPr>
+        <w:pStyle w:val="Heading4"/>
+      </w:pPr>
+      <w:r>
+        <w:t>Decision Tree Objects</w:t>
+      </w:r>
+    </w:p>
+    <w:p>
+      <w:r>
+        <w:t>The objects available in the decision tree layout are few but limited. Following is a list of the available objects.</w:t>
+      </w:r>
+    </w:p>
+    <w:p>
+      <w:pPr>
+        <w:pStyle w:val="ListParagraph"/>
+        <w:numPr>
+          <w:ilvl w:val="0"/>
+          <w:numId w:val="3"/>
+        </w:numPr>
+      </w:pPr>
+      <w:r>
+        <w:rPr>
+          <w:b/>
+          <w:bCs/>
+        </w:rPr>
+        <w:t>Start</w:t>
+      </w:r>
+      <w:r>
+        <w:t xml:space="preserve">. This object begins a flow or a conversation. There are no inputs available from other sockets, but as many </w:t>
+      </w:r>
+      <w:proofErr w:type="gramStart"/>
+      <w:r>
+        <w:t>output</w:t>
+      </w:r>
+      <w:proofErr w:type="gramEnd"/>
+      <w:r>
+        <w:t xml:space="preserve"> . You only need one of these items per conversation.</w:t>
+      </w:r>
+    </w:p>
+    <w:p>
+      <w:pPr>
+        <w:pStyle w:val="ListParagraph"/>
+        <w:numPr>
+          <w:ilvl w:val="0"/>
+          <w:numId w:val="3"/>
+        </w:numPr>
+      </w:pPr>
+      <w:r>
+        <w:rPr>
+          <w:b/>
+          <w:bCs/>
+        </w:rPr>
+        <w:t>Fork</w:t>
+      </w:r>
+      <w:r>
+        <w:t>.</w:t>
+      </w:r>
+      <w:r>
+        <w:t xml:space="preserve"> The fork object is placed inline with the conversation and neither begins that conversation nor ends it. The object has one input socket</w:t>
+      </w:r>
+      <w:r>
+        <w:t xml:space="preserve"> </w:t>
+      </w:r>
+      <w:r>
+        <w:t>and any number of output sockets.</w:t>
+      </w:r>
+    </w:p>
+    <w:p>
+      <w:pPr>
+        <w:pStyle w:val="ListParagraph"/>
+        <w:numPr>
+          <w:ilvl w:val="0"/>
+          <w:numId w:val="3"/>
+        </w:numPr>
+      </w:pPr>
+      <w:r>
+        <w:rPr>
+          <w:b/>
+          <w:bCs/>
+        </w:rPr>
+        <w:t>Delay</w:t>
+      </w:r>
+      <w:r>
+        <w:t>. Introduces a designer-defined delay into the flow. Similar to a fork object, the delay has one input socket and any number of output sockets although this version doesn't yet have any particular handling for outputs subsequent to the first one defined.</w:t>
+      </w:r>
+    </w:p>
+    <w:p>
+      <w:pPr>
+        <w:pStyle w:val="ListParagraph"/>
+        <w:numPr>
+          <w:ilvl w:val="0"/>
+          <w:numId w:val="3"/>
+        </w:numPr>
+      </w:pPr>
+      <w:r>
+        <w:rPr>
+          <w:b/>
+          <w:bCs/>
+        </w:rPr>
+        <w:t>Termination</w:t>
+      </w:r>
+      <w:r>
+        <w:t>. This object ends the flow of conversation. It has one input socket and no outputs.</w:t>
+      </w:r>
+    </w:p>
+    <w:p/>
+    <w:p>
+      <w:pPr>
+        <w:pStyle w:val="Heading4"/>
+      </w:pPr>
+      <w:r>
+        <w:t>Decision Tree Basic Usage</w:t>
+      </w:r>
+    </w:p>
+    <w:p>
+      <w:r>
+        <w:t>To use the decision tree editor, select the Decision Tree tab near the top of the window, and follow these</w:t>
+      </w:r>
+      <w:r>
+        <w:t xml:space="preserve"> steps to create your first fully terminated conversation</w:t>
+      </w:r>
+      <w:r>
+        <w:t>.</w:t>
+      </w:r>
+    </w:p>
+    <w:p>
+      <w:pPr>
+        <w:pStyle w:val="ListParagraph"/>
+        <w:numPr>
+          <w:ilvl w:val="0"/>
+          <w:numId w:val="2"/>
+        </w:numPr>
+      </w:pPr>
+      <w:r>
+        <w:t xml:space="preserve">Click once on the </w:t>
+      </w:r>
+      <w:r>
+        <w:rPr>
+          <w:b/>
+          <w:bCs/>
+        </w:rPr>
+        <w:t>Start</w:t>
+      </w:r>
+      <w:r>
+        <w:t xml:space="preserve"> tool icon. This will grab the icon.</w:t>
+      </w:r>
+    </w:p>
+    <w:p>
+      <w:pPr>
+        <w:pStyle w:val="ListParagraph"/>
+        <w:numPr>
+          <w:ilvl w:val="0"/>
+          <w:numId w:val="2"/>
+        </w:numPr>
+      </w:pPr>
+      <w:r>
+        <w:t>Click anywhere on the layout area to place the object.</w:t>
+      </w:r>
+    </w:p>
+    <w:p>
+      <w:pPr>
+        <w:pStyle w:val="ListParagraph"/>
+        <w:numPr>
+          <w:ilvl w:val="0"/>
+          <w:numId w:val="2"/>
+        </w:numPr>
+      </w:pPr>
+      <w:r>
+        <w:t xml:space="preserve">Click once </w:t>
+      </w:r>
+      <w:r>
+        <w:t xml:space="preserve">on the </w:t>
+      </w:r>
+      <w:r>
+        <w:rPr>
+          <w:b/>
+          <w:bCs/>
+        </w:rPr>
+        <w:t>Fork</w:t>
+      </w:r>
+      <w:r>
+        <w:t xml:space="preserve"> icon.</w:t>
+      </w:r>
+    </w:p>
+    <w:p>
+      <w:pPr>
+        <w:pStyle w:val="ListParagraph"/>
+        <w:numPr>
+          <w:ilvl w:val="0"/>
+          <w:numId w:val="2"/>
+        </w:numPr>
+      </w:pPr>
+      <w:r>
+        <w:t>Click anywhere on the layout area to place the object.</w:t>
+      </w:r>
+    </w:p>
+    <w:p>
+      <w:pPr>
+        <w:pStyle w:val="ListParagraph"/>
+        <w:numPr>
+          <w:ilvl w:val="0"/>
+          <w:numId w:val="2"/>
+        </w:numPr>
+      </w:pPr>
+      <w:r>
+        <w:t>Click and hold on the start object's connector, then drag a new connection to the left-side connector of the fork then release. The two objects will be attached.</w:t>
+      </w:r>
+    </w:p>
+    <w:p>
+      <w:pPr>
+        <w:pStyle w:val="ListParagraph"/>
+        <w:numPr>
+          <w:ilvl w:val="0"/>
+          <w:numId w:val="2"/>
+        </w:numPr>
+      </w:pPr>
+      <w:r>
+        <w:t xml:space="preserve">Click once on the </w:t>
+      </w:r>
+      <w:r>
+        <w:rPr>
+          <w:b/>
+          <w:bCs/>
+        </w:rPr>
+        <w:t>Termination</w:t>
+      </w:r>
+      <w:r>
+        <w:t xml:space="preserve"> tool.</w:t>
+      </w:r>
+    </w:p>
+    <w:p>
+      <w:pPr>
+        <w:pStyle w:val="ListParagraph"/>
+        <w:numPr>
+          <w:ilvl w:val="0"/>
+          <w:numId w:val="2"/>
+        </w:numPr>
+      </w:pPr>
+      <w:r>
+        <w:t>Click anywhere on the layout area to place the object.</w:t>
+      </w:r>
+    </w:p>
+    <w:p>
+      <w:pPr>
+        <w:pStyle w:val="ListParagraph"/>
+        <w:numPr>
+          <w:ilvl w:val="0"/>
+          <w:numId w:val="2"/>
+        </w:numPr>
+      </w:pPr>
+      <w:r>
+        <w:t>Click and hold on the fork object's right connector, then drag a new connection to the connector on the termination object.</w:t>
+      </w:r>
+    </w:p>
+    <w:p>
+      <w:pPr>
+        <w:pStyle w:val="ListParagraph"/>
+        <w:numPr>
+          <w:ilvl w:val="0"/>
+          <w:numId w:val="2"/>
+        </w:numPr>
+      </w:pPr>
+      <w:r>
+        <w:t>A basic conversation has been completed.</w:t>
       </w:r>
     </w:p>
     <w:p/>
@@ -200,6 +668,475 @@
     </w:sectPr>
   </w:body>
 </w:document>
+</file>
+
+<file path=word/numbering.xml><?xml version="1.0" encoding="utf-8"?>
+<w:numbering xmlns:wpc="http://schemas.microsoft.com/office/word/2010/wordprocessingCanvas" xmlns:cx="http://schemas.microsoft.com/office/drawing/2014/chartex" xmlns:cx1="http://schemas.microsoft.com/office/drawing/2015/9/8/chartex" xmlns:cx2="http://schemas.microsoft.com/office/drawing/2015/10/21/chartex" xmlns:cx3="http://schemas.microsoft.com/office/drawing/2016/5/9/chartex" xmlns:cx4="http://schemas.microsoft.com/office/drawing/2016/5/10/chartex" xmlns:cx5="http://schemas.microsoft.com/office/drawing/2016/5/11/chartex" xmlns:cx6="http://schemas.microsoft.com/office/drawing/2016/5/12/chartex" xmlns:cx7="http://schemas.microsoft.com/office/drawing/2016/5/13/chartex" xmlns:cx8="http://schemas.microsoft.com/office/drawing/2016/5/14/chartex" xmlns:mc="http://schemas.openxmlformats.org/markup-compatibility/2006" xmlns:aink="http://schemas.microsoft.com/office/drawing/2016/ink" xmlns:am3d="http://schemas.microsoft.com/office/drawing/2017/model3d" xmlns:o="urn:schemas-microsoft-com:office:office" xmlns:r="http://schemas.openxmlformats.org/officeDocument/2006/relationships" xmlns:m="http://schemas.openxmlformats.org/officeDocument/2006/math" xmlns:v="urn:schemas-microsoft-com:vml" xmlns:wp14="http://schemas.microsoft.com/office/word/2010/wordprocessingDrawing" xmlns:wp="http://schemas.openxmlformats.org/drawingml/2006/wordprocessingDrawing" xmlns:w10="urn:schemas-microsoft-com:office:word" xmlns:w="http://schemas.openxmlformats.org/wordprocessingml/2006/main" xmlns:w14="http://schemas.microsoft.com/office/word/2010/wordml" xmlns:w15="http://schemas.microsoft.com/office/word/2012/wordml" xmlns:w16cex="http://schemas.microsoft.com/office/word/2018/wordml/cex" xmlns:w16cid="http://schemas.microsoft.com/office/word/2016/wordml/cid" xmlns:w16="http://schemas.microsoft.com/office/word/2018/wordml" xmlns:w16se="http://schemas.microsoft.com/office/word/2015/wordml/symex" xmlns:wpg="http://schemas.microsoft.com/office/word/2010/wordprocessingGroup" xmlns:wpi="http://schemas.microsoft.com/office/word/2010/wordprocessingInk" xmlns:wne="http://schemas.microsoft.com/office/word/2006/wordml" xmlns:wps="http://schemas.microsoft.com/office/word/2010/wordprocessingShape" mc:Ignorable="w14 w15 w16se w16cid w16 w16cex wp14">
+  <w:abstractNum w:abstractNumId="0" w15:restartNumberingAfterBreak="0">
+    <w:nsid w:val="0DFE7CEC"/>
+    <w:multiLevelType w:val="hybridMultilevel"/>
+    <w:tmpl w:val="7FB61158"/>
+    <w:lvl w:ilvl="0" w:tplc="04090001">
+      <w:start w:val="1"/>
+      <w:numFmt w:val="bullet"/>
+      <w:lvlText w:val=""/>
+      <w:lvlJc w:val="left"/>
+      <w:pPr>
+        <w:ind w:left="720" w:hanging="360"/>
+      </w:pPr>
+      <w:rPr>
+        <w:rFonts w:ascii="Symbol" w:hAnsi="Symbol" w:hint="default"/>
+      </w:rPr>
+    </w:lvl>
+    <w:lvl w:ilvl="1" w:tplc="04090003" w:tentative="1">
+      <w:start w:val="1"/>
+      <w:numFmt w:val="bullet"/>
+      <w:lvlText w:val="o"/>
+      <w:lvlJc w:val="left"/>
+      <w:pPr>
+        <w:ind w:left="1440" w:hanging="360"/>
+      </w:pPr>
+      <w:rPr>
+        <w:rFonts w:ascii="Courier New" w:hAnsi="Courier New" w:cs="Courier New" w:hint="default"/>
+      </w:rPr>
+    </w:lvl>
+    <w:lvl w:ilvl="2" w:tplc="04090005" w:tentative="1">
+      <w:start w:val="1"/>
+      <w:numFmt w:val="bullet"/>
+      <w:lvlText w:val=""/>
+      <w:lvlJc w:val="left"/>
+      <w:pPr>
+        <w:ind w:left="2160" w:hanging="360"/>
+      </w:pPr>
+      <w:rPr>
+        <w:rFonts w:ascii="Wingdings" w:hAnsi="Wingdings" w:hint="default"/>
+      </w:rPr>
+    </w:lvl>
+    <w:lvl w:ilvl="3" w:tplc="04090001" w:tentative="1">
+      <w:start w:val="1"/>
+      <w:numFmt w:val="bullet"/>
+      <w:lvlText w:val=""/>
+      <w:lvlJc w:val="left"/>
+      <w:pPr>
+        <w:ind w:left="2880" w:hanging="360"/>
+      </w:pPr>
+      <w:rPr>
+        <w:rFonts w:ascii="Symbol" w:hAnsi="Symbol" w:hint="default"/>
+      </w:rPr>
+    </w:lvl>
+    <w:lvl w:ilvl="4" w:tplc="04090003" w:tentative="1">
+      <w:start w:val="1"/>
+      <w:numFmt w:val="bullet"/>
+      <w:lvlText w:val="o"/>
+      <w:lvlJc w:val="left"/>
+      <w:pPr>
+        <w:ind w:left="3600" w:hanging="360"/>
+      </w:pPr>
+      <w:rPr>
+        <w:rFonts w:ascii="Courier New" w:hAnsi="Courier New" w:cs="Courier New" w:hint="default"/>
+      </w:rPr>
+    </w:lvl>
+    <w:lvl w:ilvl="5" w:tplc="04090005" w:tentative="1">
+      <w:start w:val="1"/>
+      <w:numFmt w:val="bullet"/>
+      <w:lvlText w:val=""/>
+      <w:lvlJc w:val="left"/>
+      <w:pPr>
+        <w:ind w:left="4320" w:hanging="360"/>
+      </w:pPr>
+      <w:rPr>
+        <w:rFonts w:ascii="Wingdings" w:hAnsi="Wingdings" w:hint="default"/>
+      </w:rPr>
+    </w:lvl>
+    <w:lvl w:ilvl="6" w:tplc="04090001" w:tentative="1">
+      <w:start w:val="1"/>
+      <w:numFmt w:val="bullet"/>
+      <w:lvlText w:val=""/>
+      <w:lvlJc w:val="left"/>
+      <w:pPr>
+        <w:ind w:left="5040" w:hanging="360"/>
+      </w:pPr>
+      <w:rPr>
+        <w:rFonts w:ascii="Symbol" w:hAnsi="Symbol" w:hint="default"/>
+      </w:rPr>
+    </w:lvl>
+    <w:lvl w:ilvl="7" w:tplc="04090003" w:tentative="1">
+      <w:start w:val="1"/>
+      <w:numFmt w:val="bullet"/>
+      <w:lvlText w:val="o"/>
+      <w:lvlJc w:val="left"/>
+      <w:pPr>
+        <w:ind w:left="5760" w:hanging="360"/>
+      </w:pPr>
+      <w:rPr>
+        <w:rFonts w:ascii="Courier New" w:hAnsi="Courier New" w:cs="Courier New" w:hint="default"/>
+      </w:rPr>
+    </w:lvl>
+    <w:lvl w:ilvl="8" w:tplc="04090005" w:tentative="1">
+      <w:start w:val="1"/>
+      <w:numFmt w:val="bullet"/>
+      <w:lvlText w:val=""/>
+      <w:lvlJc w:val="left"/>
+      <w:pPr>
+        <w:ind w:left="6480" w:hanging="360"/>
+      </w:pPr>
+      <w:rPr>
+        <w:rFonts w:ascii="Wingdings" w:hAnsi="Wingdings" w:hint="default"/>
+      </w:rPr>
+    </w:lvl>
+  </w:abstractNum>
+  <w:abstractNum w:abstractNumId="1" w15:restartNumberingAfterBreak="0">
+    <w:nsid w:val="27400B95"/>
+    <w:multiLevelType w:val="hybridMultilevel"/>
+    <w:tmpl w:val="19F2E360"/>
+    <w:lvl w:ilvl="0" w:tplc="04090001">
+      <w:start w:val="1"/>
+      <w:numFmt w:val="bullet"/>
+      <w:lvlText w:val=""/>
+      <w:lvlJc w:val="left"/>
+      <w:pPr>
+        <w:ind w:left="720" w:hanging="360"/>
+      </w:pPr>
+      <w:rPr>
+        <w:rFonts w:ascii="Symbol" w:hAnsi="Symbol" w:hint="default"/>
+      </w:rPr>
+    </w:lvl>
+    <w:lvl w:ilvl="1" w:tplc="04090003" w:tentative="1">
+      <w:start w:val="1"/>
+      <w:numFmt w:val="bullet"/>
+      <w:lvlText w:val="o"/>
+      <w:lvlJc w:val="left"/>
+      <w:pPr>
+        <w:ind w:left="1440" w:hanging="360"/>
+      </w:pPr>
+      <w:rPr>
+        <w:rFonts w:ascii="Courier New" w:hAnsi="Courier New" w:cs="Courier New" w:hint="default"/>
+      </w:rPr>
+    </w:lvl>
+    <w:lvl w:ilvl="2" w:tplc="04090005" w:tentative="1">
+      <w:start w:val="1"/>
+      <w:numFmt w:val="bullet"/>
+      <w:lvlText w:val=""/>
+      <w:lvlJc w:val="left"/>
+      <w:pPr>
+        <w:ind w:left="2160" w:hanging="360"/>
+      </w:pPr>
+      <w:rPr>
+        <w:rFonts w:ascii="Wingdings" w:hAnsi="Wingdings" w:hint="default"/>
+      </w:rPr>
+    </w:lvl>
+    <w:lvl w:ilvl="3" w:tplc="04090001" w:tentative="1">
+      <w:start w:val="1"/>
+      <w:numFmt w:val="bullet"/>
+      <w:lvlText w:val=""/>
+      <w:lvlJc w:val="left"/>
+      <w:pPr>
+        <w:ind w:left="2880" w:hanging="360"/>
+      </w:pPr>
+      <w:rPr>
+        <w:rFonts w:ascii="Symbol" w:hAnsi="Symbol" w:hint="default"/>
+      </w:rPr>
+    </w:lvl>
+    <w:lvl w:ilvl="4" w:tplc="04090003" w:tentative="1">
+      <w:start w:val="1"/>
+      <w:numFmt w:val="bullet"/>
+      <w:lvlText w:val="o"/>
+      <w:lvlJc w:val="left"/>
+      <w:pPr>
+        <w:ind w:left="3600" w:hanging="360"/>
+      </w:pPr>
+      <w:rPr>
+        <w:rFonts w:ascii="Courier New" w:hAnsi="Courier New" w:cs="Courier New" w:hint="default"/>
+      </w:rPr>
+    </w:lvl>
+    <w:lvl w:ilvl="5" w:tplc="04090005" w:tentative="1">
+      <w:start w:val="1"/>
+      <w:numFmt w:val="bullet"/>
+      <w:lvlText w:val=""/>
+      <w:lvlJc w:val="left"/>
+      <w:pPr>
+        <w:ind w:left="4320" w:hanging="360"/>
+      </w:pPr>
+      <w:rPr>
+        <w:rFonts w:ascii="Wingdings" w:hAnsi="Wingdings" w:hint="default"/>
+      </w:rPr>
+    </w:lvl>
+    <w:lvl w:ilvl="6" w:tplc="04090001" w:tentative="1">
+      <w:start w:val="1"/>
+      <w:numFmt w:val="bullet"/>
+      <w:lvlText w:val=""/>
+      <w:lvlJc w:val="left"/>
+      <w:pPr>
+        <w:ind w:left="5040" w:hanging="360"/>
+      </w:pPr>
+      <w:rPr>
+        <w:rFonts w:ascii="Symbol" w:hAnsi="Symbol" w:hint="default"/>
+      </w:rPr>
+    </w:lvl>
+    <w:lvl w:ilvl="7" w:tplc="04090003" w:tentative="1">
+      <w:start w:val="1"/>
+      <w:numFmt w:val="bullet"/>
+      <w:lvlText w:val="o"/>
+      <w:lvlJc w:val="left"/>
+      <w:pPr>
+        <w:ind w:left="5760" w:hanging="360"/>
+      </w:pPr>
+      <w:rPr>
+        <w:rFonts w:ascii="Courier New" w:hAnsi="Courier New" w:cs="Courier New" w:hint="default"/>
+      </w:rPr>
+    </w:lvl>
+    <w:lvl w:ilvl="8" w:tplc="04090005" w:tentative="1">
+      <w:start w:val="1"/>
+      <w:numFmt w:val="bullet"/>
+      <w:lvlText w:val=""/>
+      <w:lvlJc w:val="left"/>
+      <w:pPr>
+        <w:ind w:left="6480" w:hanging="360"/>
+      </w:pPr>
+      <w:rPr>
+        <w:rFonts w:ascii="Wingdings" w:hAnsi="Wingdings" w:hint="default"/>
+      </w:rPr>
+    </w:lvl>
+  </w:abstractNum>
+  <w:abstractNum w:abstractNumId="2" w15:restartNumberingAfterBreak="0">
+    <w:nsid w:val="297A6634"/>
+    <w:multiLevelType w:val="hybridMultilevel"/>
+    <w:tmpl w:val="40CE7666"/>
+    <w:lvl w:ilvl="0" w:tplc="04090001">
+      <w:start w:val="1"/>
+      <w:numFmt w:val="bullet"/>
+      <w:lvlText w:val=""/>
+      <w:lvlJc w:val="left"/>
+      <w:pPr>
+        <w:ind w:left="720" w:hanging="360"/>
+      </w:pPr>
+      <w:rPr>
+        <w:rFonts w:ascii="Symbol" w:hAnsi="Symbol" w:hint="default"/>
+      </w:rPr>
+    </w:lvl>
+    <w:lvl w:ilvl="1" w:tplc="04090003" w:tentative="1">
+      <w:start w:val="1"/>
+      <w:numFmt w:val="bullet"/>
+      <w:lvlText w:val="o"/>
+      <w:lvlJc w:val="left"/>
+      <w:pPr>
+        <w:ind w:left="1440" w:hanging="360"/>
+      </w:pPr>
+      <w:rPr>
+        <w:rFonts w:ascii="Courier New" w:hAnsi="Courier New" w:cs="Courier New" w:hint="default"/>
+      </w:rPr>
+    </w:lvl>
+    <w:lvl w:ilvl="2" w:tplc="04090005" w:tentative="1">
+      <w:start w:val="1"/>
+      <w:numFmt w:val="bullet"/>
+      <w:lvlText w:val=""/>
+      <w:lvlJc w:val="left"/>
+      <w:pPr>
+        <w:ind w:left="2160" w:hanging="360"/>
+      </w:pPr>
+      <w:rPr>
+        <w:rFonts w:ascii="Wingdings" w:hAnsi="Wingdings" w:hint="default"/>
+      </w:rPr>
+    </w:lvl>
+    <w:lvl w:ilvl="3" w:tplc="04090001" w:tentative="1">
+      <w:start w:val="1"/>
+      <w:numFmt w:val="bullet"/>
+      <w:lvlText w:val=""/>
+      <w:lvlJc w:val="left"/>
+      <w:pPr>
+        <w:ind w:left="2880" w:hanging="360"/>
+      </w:pPr>
+      <w:rPr>
+        <w:rFonts w:ascii="Symbol" w:hAnsi="Symbol" w:hint="default"/>
+      </w:rPr>
+    </w:lvl>
+    <w:lvl w:ilvl="4" w:tplc="04090003" w:tentative="1">
+      <w:start w:val="1"/>
+      <w:numFmt w:val="bullet"/>
+      <w:lvlText w:val="o"/>
+      <w:lvlJc w:val="left"/>
+      <w:pPr>
+        <w:ind w:left="3600" w:hanging="360"/>
+      </w:pPr>
+      <w:rPr>
+        <w:rFonts w:ascii="Courier New" w:hAnsi="Courier New" w:cs="Courier New" w:hint="default"/>
+      </w:rPr>
+    </w:lvl>
+    <w:lvl w:ilvl="5" w:tplc="04090005" w:tentative="1">
+      <w:start w:val="1"/>
+      <w:numFmt w:val="bullet"/>
+      <w:lvlText w:val=""/>
+      <w:lvlJc w:val="left"/>
+      <w:pPr>
+        <w:ind w:left="4320" w:hanging="360"/>
+      </w:pPr>
+      <w:rPr>
+        <w:rFonts w:ascii="Wingdings" w:hAnsi="Wingdings" w:hint="default"/>
+      </w:rPr>
+    </w:lvl>
+    <w:lvl w:ilvl="6" w:tplc="04090001" w:tentative="1">
+      <w:start w:val="1"/>
+      <w:numFmt w:val="bullet"/>
+      <w:lvlText w:val=""/>
+      <w:lvlJc w:val="left"/>
+      <w:pPr>
+        <w:ind w:left="5040" w:hanging="360"/>
+      </w:pPr>
+      <w:rPr>
+        <w:rFonts w:ascii="Symbol" w:hAnsi="Symbol" w:hint="default"/>
+      </w:rPr>
+    </w:lvl>
+    <w:lvl w:ilvl="7" w:tplc="04090003" w:tentative="1">
+      <w:start w:val="1"/>
+      <w:numFmt w:val="bullet"/>
+      <w:lvlText w:val="o"/>
+      <w:lvlJc w:val="left"/>
+      <w:pPr>
+        <w:ind w:left="5760" w:hanging="360"/>
+      </w:pPr>
+      <w:rPr>
+        <w:rFonts w:ascii="Courier New" w:hAnsi="Courier New" w:cs="Courier New" w:hint="default"/>
+      </w:rPr>
+    </w:lvl>
+    <w:lvl w:ilvl="8" w:tplc="04090005" w:tentative="1">
+      <w:start w:val="1"/>
+      <w:numFmt w:val="bullet"/>
+      <w:lvlText w:val=""/>
+      <w:lvlJc w:val="left"/>
+      <w:pPr>
+        <w:ind w:left="6480" w:hanging="360"/>
+      </w:pPr>
+      <w:rPr>
+        <w:rFonts w:ascii="Wingdings" w:hAnsi="Wingdings" w:hint="default"/>
+      </w:rPr>
+    </w:lvl>
+  </w:abstractNum>
+  <w:abstractNum w:abstractNumId="3" w15:restartNumberingAfterBreak="0">
+    <w:nsid w:val="3C9905E9"/>
+    <w:multiLevelType w:val="hybridMultilevel"/>
+    <w:tmpl w:val="EA0A432A"/>
+    <w:lvl w:ilvl="0" w:tplc="04090001">
+      <w:start w:val="1"/>
+      <w:numFmt w:val="bullet"/>
+      <w:lvlText w:val=""/>
+      <w:lvlJc w:val="left"/>
+      <w:pPr>
+        <w:ind w:left="720" w:hanging="360"/>
+      </w:pPr>
+      <w:rPr>
+        <w:rFonts w:ascii="Symbol" w:hAnsi="Symbol" w:hint="default"/>
+      </w:rPr>
+    </w:lvl>
+    <w:lvl w:ilvl="1" w:tplc="04090003" w:tentative="1">
+      <w:start w:val="1"/>
+      <w:numFmt w:val="bullet"/>
+      <w:lvlText w:val="o"/>
+      <w:lvlJc w:val="left"/>
+      <w:pPr>
+        <w:ind w:left="1440" w:hanging="360"/>
+      </w:pPr>
+      <w:rPr>
+        <w:rFonts w:ascii="Courier New" w:hAnsi="Courier New" w:cs="Courier New" w:hint="default"/>
+      </w:rPr>
+    </w:lvl>
+    <w:lvl w:ilvl="2" w:tplc="04090005" w:tentative="1">
+      <w:start w:val="1"/>
+      <w:numFmt w:val="bullet"/>
+      <w:lvlText w:val=""/>
+      <w:lvlJc w:val="left"/>
+      <w:pPr>
+        <w:ind w:left="2160" w:hanging="360"/>
+      </w:pPr>
+      <w:rPr>
+        <w:rFonts w:ascii="Wingdings" w:hAnsi="Wingdings" w:hint="default"/>
+      </w:rPr>
+    </w:lvl>
+    <w:lvl w:ilvl="3" w:tplc="04090001" w:tentative="1">
+      <w:start w:val="1"/>
+      <w:numFmt w:val="bullet"/>
+      <w:lvlText w:val=""/>
+      <w:lvlJc w:val="left"/>
+      <w:pPr>
+        <w:ind w:left="2880" w:hanging="360"/>
+      </w:pPr>
+      <w:rPr>
+        <w:rFonts w:ascii="Symbol" w:hAnsi="Symbol" w:hint="default"/>
+      </w:rPr>
+    </w:lvl>
+    <w:lvl w:ilvl="4" w:tplc="04090003" w:tentative="1">
+      <w:start w:val="1"/>
+      <w:numFmt w:val="bullet"/>
+      <w:lvlText w:val="o"/>
+      <w:lvlJc w:val="left"/>
+      <w:pPr>
+        <w:ind w:left="3600" w:hanging="360"/>
+      </w:pPr>
+      <w:rPr>
+        <w:rFonts w:ascii="Courier New" w:hAnsi="Courier New" w:cs="Courier New" w:hint="default"/>
+      </w:rPr>
+    </w:lvl>
+    <w:lvl w:ilvl="5" w:tplc="04090005" w:tentative="1">
+      <w:start w:val="1"/>
+      <w:numFmt w:val="bullet"/>
+      <w:lvlText w:val=""/>
+      <w:lvlJc w:val="left"/>
+      <w:pPr>
+        <w:ind w:left="4320" w:hanging="360"/>
+      </w:pPr>
+      <w:rPr>
+        <w:rFonts w:ascii="Wingdings" w:hAnsi="Wingdings" w:hint="default"/>
+      </w:rPr>
+    </w:lvl>
+    <w:lvl w:ilvl="6" w:tplc="04090001" w:tentative="1">
+      <w:start w:val="1"/>
+      <w:numFmt w:val="bullet"/>
+      <w:lvlText w:val=""/>
+      <w:lvlJc w:val="left"/>
+      <w:pPr>
+        <w:ind w:left="5040" w:hanging="360"/>
+      </w:pPr>
+      <w:rPr>
+        <w:rFonts w:ascii="Symbol" w:hAnsi="Symbol" w:hint="default"/>
+      </w:rPr>
+    </w:lvl>
+    <w:lvl w:ilvl="7" w:tplc="04090003" w:tentative="1">
+      <w:start w:val="1"/>
+      <w:numFmt w:val="bullet"/>
+      <w:lvlText w:val="o"/>
+      <w:lvlJc w:val="left"/>
+      <w:pPr>
+        <w:ind w:left="5760" w:hanging="360"/>
+      </w:pPr>
+      <w:rPr>
+        <w:rFonts w:ascii="Courier New" w:hAnsi="Courier New" w:cs="Courier New" w:hint="default"/>
+      </w:rPr>
+    </w:lvl>
+    <w:lvl w:ilvl="8" w:tplc="04090005" w:tentative="1">
+      <w:start w:val="1"/>
+      <w:numFmt w:val="bullet"/>
+      <w:lvlText w:val=""/>
+      <w:lvlJc w:val="left"/>
+      <w:pPr>
+        <w:ind w:left="6480" w:hanging="360"/>
+      </w:pPr>
+      <w:rPr>
+        <w:rFonts w:ascii="Wingdings" w:hAnsi="Wingdings" w:hint="default"/>
+      </w:rPr>
+    </w:lvl>
+  </w:abstractNum>
+  <w:num w:numId="1">
+    <w:abstractNumId w:val="0"/>
+  </w:num>
+  <w:num w:numId="2">
+    <w:abstractNumId w:val="1"/>
+  </w:num>
+  <w:num w:numId="3">
+    <w:abstractNumId w:val="2"/>
+  </w:num>
+  <w:num w:numId="4">
+    <w:abstractNumId w:val="3"/>
+  </w:num>
+</w:numbering>
 </file>
 
 <file path=word/styles.xml><?xml version="1.0" encoding="utf-8"?>
@@ -666,6 +1603,28 @@
       <w:szCs w:val="24"/>
     </w:rPr>
   </w:style>
+  <w:style w:type="paragraph" w:styleId="Heading4">
+    <w:name w:val="heading 4"/>
+    <w:basedOn w:val="Normal"/>
+    <w:next w:val="Normal"/>
+    <w:link w:val="Heading4Char"/>
+    <w:uiPriority w:val="9"/>
+    <w:unhideWhenUsed/>
+    <w:qFormat/>
+    <w:rsid w:val="002E4178"/>
+    <w:pPr>
+      <w:keepNext/>
+      <w:keepLines/>
+      <w:spacing w:before="40" w:after="0"/>
+      <w:outlineLvl w:val="3"/>
+    </w:pPr>
+    <w:rPr>
+      <w:rFonts w:asciiTheme="majorHAnsi" w:eastAsiaTheme="majorEastAsia" w:hAnsiTheme="majorHAnsi" w:cstheme="majorBidi"/>
+      <w:i/>
+      <w:iCs/>
+      <w:color w:val="2F5496" w:themeColor="accent1" w:themeShade="BF"/>
+    </w:rPr>
+  </w:style>
   <w:style w:type="character" w:default="1" w:styleId="DefaultParagraphFont">
     <w:name w:val="Default Paragraph Font"/>
     <w:uiPriority w:val="1"/>
@@ -753,6 +1712,30 @@
     <w:rPr>
       <w:color w:val="605E5C"/>
       <w:shd w:val="clear" w:color="auto" w:fill="E1DFDD"/>
+    </w:rPr>
+  </w:style>
+  <w:style w:type="paragraph" w:styleId="ListParagraph">
+    <w:name w:val="List Paragraph"/>
+    <w:basedOn w:val="Normal"/>
+    <w:uiPriority w:val="34"/>
+    <w:qFormat/>
+    <w:rsid w:val="006862C8"/>
+    <w:pPr>
+      <w:ind w:left="720"/>
+      <w:contextualSpacing/>
+    </w:pPr>
+  </w:style>
+  <w:style w:type="character" w:customStyle="1" w:styleId="Heading4Char">
+    <w:name w:val="Heading 4 Char"/>
+    <w:basedOn w:val="DefaultParagraphFont"/>
+    <w:link w:val="Heading4"/>
+    <w:uiPriority w:val="9"/>
+    <w:rsid w:val="002E4178"/>
+    <w:rPr>
+      <w:rFonts w:asciiTheme="majorHAnsi" w:eastAsiaTheme="majorEastAsia" w:hAnsiTheme="majorHAnsi" w:cstheme="majorBidi"/>
+      <w:i/>
+      <w:iCs/>
+      <w:color w:val="2F5496" w:themeColor="accent1" w:themeShade="BF"/>
     </w:rPr>
   </w:style>
 </w:styles>

</xml_diff>